<commit_message>
Ammended meeting minutes to include an explanation for splitting tasks
</commit_message>
<xml_diff>
--- a/Meeting Minutes/2019.01.14 - Group Meeting - Assigning tasks and addressing some issues made apparent.docx
+++ b/Meeting Minutes/2019.01.14 - Group Meeting - Assigning tasks and addressing some issues made apparent.docx
@@ -605,8 +605,6 @@
         <w:pStyle w:val="NoSpacing"/>
         <w:ind w:left="720"/>
       </w:pPr>
-      <w:bookmarkStart w:id="0" w:name="_GoBack"/>
-      <w:bookmarkEnd w:id="0"/>
     </w:p>
     <w:p>
       <w:pPr>
@@ -1030,6 +1028,242 @@
         <w:pStyle w:val="NoSpacing"/>
         <w:ind w:left="720"/>
       </w:pPr>
+    </w:p>
+    <w:p>
+      <w:pPr>
+        <w:pStyle w:val="NoSpacing"/>
+        <w:ind w:left="720"/>
+      </w:pPr>
+    </w:p>
+    <w:p>
+      <w:pPr>
+        <w:pStyle w:val="NoSpacing"/>
+        <w:ind w:left="720"/>
+      </w:pPr>
+    </w:p>
+    <w:p>
+      <w:pPr>
+        <w:pStyle w:val="NoSpacing"/>
+        <w:ind w:left="720"/>
+      </w:pPr>
+    </w:p>
+    <w:p>
+      <w:pPr>
+        <w:pStyle w:val="NoSpacing"/>
+        <w:ind w:left="720"/>
+        <w:jc w:val="center"/>
+        <w:rPr>
+          <w:b/>
+          <w:i/>
+          <w:sz w:val="28"/>
+        </w:rPr>
+      </w:pPr>
+      <w:r>
+        <w:rPr>
+          <w:b/>
+          <w:i/>
+          <w:sz w:val="28"/>
+        </w:rPr>
+        <w:lastRenderedPageBreak/>
+        <w:t>Explanation of Task Split on JIRA.</w:t>
+      </w:r>
+    </w:p>
+    <w:p>
+      <w:pPr>
+        <w:pStyle w:val="NoSpacing"/>
+        <w:numPr>
+          <w:ilvl w:val="0"/>
+          <w:numId w:val="7"/>
+        </w:numPr>
+      </w:pPr>
+      <w:r>
+        <w:t>Select the group project from the dropdown menu.</w:t>
+      </w:r>
+    </w:p>
+    <w:p>
+      <w:pPr>
+        <w:pStyle w:val="NoSpacing"/>
+        <w:numPr>
+          <w:ilvl w:val="0"/>
+          <w:numId w:val="7"/>
+        </w:numPr>
+      </w:pPr>
+      <w:r>
+        <w:t>Once the project is selected proceed to the backlog where you can see the current sprint and all issues in the backlog.</w:t>
+      </w:r>
+    </w:p>
+    <w:p>
+      <w:pPr>
+        <w:pStyle w:val="NoSpacing"/>
+        <w:numPr>
+          <w:ilvl w:val="0"/>
+          <w:numId w:val="7"/>
+        </w:numPr>
+        <w:rPr>
+          <w:i/>
+        </w:rPr>
+      </w:pPr>
+      <w:r>
+        <w:t xml:space="preserve">Right click on the issue that has been assigned for contingency in this case the task L6G3–260 and L6G3–261 both named </w:t>
+      </w:r>
+      <w:r>
+        <w:rPr>
+          <w:i/>
+        </w:rPr>
+        <w:t xml:space="preserve">“To be completed as part of a studio jam, depending </w:t>
+      </w:r>
+      <w:proofErr w:type="gramStart"/>
+      <w:r>
+        <w:rPr>
+          <w:i/>
+        </w:rPr>
+        <w:t>on the situation of</w:t>
+      </w:r>
+      <w:proofErr w:type="gramEnd"/>
+      <w:r>
+        <w:rPr>
+          <w:i/>
+        </w:rPr>
+        <w:t xml:space="preserve"> the project once all other tasks have been completed.  As a team assign new tasks and split this task up accordingly</w:t>
+      </w:r>
+      <w:r>
+        <w:rPr>
+          <w:i/>
+        </w:rPr>
+        <w:t>”</w:t>
+      </w:r>
+    </w:p>
+    <w:p>
+      <w:pPr>
+        <w:pStyle w:val="NoSpacing"/>
+        <w:numPr>
+          <w:ilvl w:val="0"/>
+          <w:numId w:val="7"/>
+        </w:numPr>
+        <w:rPr>
+          <w:i/>
+        </w:rPr>
+      </w:pPr>
+      <w:r>
+        <w:t>From the dropdown menu that appears, select “</w:t>
+      </w:r>
+      <w:r>
+        <w:rPr>
+          <w:i/>
+        </w:rPr>
+        <w:t>split issue”</w:t>
+      </w:r>
+      <w:r>
+        <w:t xml:space="preserve"> this will then present you with another menu where you can change the task into other tasks without adjusting the scope of the sprint. (provided the number of hours remains the same). </w:t>
+      </w:r>
+    </w:p>
+    <w:p>
+      <w:pPr>
+        <w:pStyle w:val="NoSpacing"/>
+        <w:ind w:left="720"/>
+      </w:pPr>
+      <w:r>
+        <w:rPr>
+          <w:noProof/>
+        </w:rPr>
+        <w:drawing>
+          <wp:anchor distT="0" distB="0" distL="114300" distR="114300" simplePos="0" relativeHeight="251658240" behindDoc="1" locked="0" layoutInCell="1" allowOverlap="1" wp14:anchorId="07F388ED">
+            <wp:simplePos x="0" y="0"/>
+            <wp:positionH relativeFrom="margin">
+              <wp:align>center</wp:align>
+            </wp:positionH>
+            <wp:positionV relativeFrom="paragraph">
+              <wp:posOffset>382905</wp:posOffset>
+            </wp:positionV>
+            <wp:extent cx="5731510" cy="3583940"/>
+            <wp:effectExtent l="76200" t="76200" r="135890" b="130810"/>
+            <wp:wrapTight wrapText="bothSides">
+              <wp:wrapPolygon edited="0">
+                <wp:start x="-144" y="-459"/>
+                <wp:lineTo x="-287" y="-344"/>
+                <wp:lineTo x="-287" y="21700"/>
+                <wp:lineTo x="-144" y="22274"/>
+                <wp:lineTo x="21897" y="22274"/>
+                <wp:lineTo x="22040" y="21700"/>
+                <wp:lineTo x="22040" y="1493"/>
+                <wp:lineTo x="21897" y="-230"/>
+                <wp:lineTo x="21897" y="-459"/>
+                <wp:lineTo x="-144" y="-459"/>
+              </wp:wrapPolygon>
+            </wp:wrapTight>
+            <wp:docPr id="1" name="Picture 1"/>
+            <wp:cNvGraphicFramePr>
+              <a:graphicFrameLocks xmlns:a="http://schemas.openxmlformats.org/drawingml/2006/main" noChangeAspect="1"/>
+            </wp:cNvGraphicFramePr>
+            <a:graphic xmlns:a="http://schemas.openxmlformats.org/drawingml/2006/main">
+              <a:graphicData uri="http://schemas.openxmlformats.org/drawingml/2006/picture">
+                <pic:pic xmlns:pic="http://schemas.openxmlformats.org/drawingml/2006/picture">
+                  <pic:nvPicPr>
+                    <pic:cNvPr id="1" name=""/>
+                    <pic:cNvPicPr/>
+                  </pic:nvPicPr>
+                  <pic:blipFill>
+                    <a:blip r:embed="rId5">
+                      <a:extLst>
+                        <a:ext uri="{28A0092B-C50C-407E-A947-70E740481C1C}">
+                          <a14:useLocalDpi xmlns:a14="http://schemas.microsoft.com/office/drawing/2010/main" val="0"/>
+                        </a:ext>
+                      </a:extLst>
+                    </a:blip>
+                    <a:stretch>
+                      <a:fillRect/>
+                    </a:stretch>
+                  </pic:blipFill>
+                  <pic:spPr>
+                    <a:xfrm>
+                      <a:off x="0" y="0"/>
+                      <a:ext cx="5731510" cy="3583940"/>
+                    </a:xfrm>
+                    <a:prstGeom prst="rect">
+                      <a:avLst/>
+                    </a:prstGeom>
+                    <a:ln w="38100" cap="sq">
+                      <a:solidFill>
+                        <a:srgbClr val="000000"/>
+                      </a:solidFill>
+                      <a:prstDash val="solid"/>
+                      <a:miter lim="800000"/>
+                    </a:ln>
+                    <a:effectLst>
+                      <a:outerShdw blurRad="50800" dist="38100" dir="2700000" algn="tl" rotWithShape="0">
+                        <a:srgbClr val="000000">
+                          <a:alpha val="43000"/>
+                        </a:srgbClr>
+                      </a:outerShdw>
+                    </a:effectLst>
+                  </pic:spPr>
+                </pic:pic>
+              </a:graphicData>
+            </a:graphic>
+            <wp14:sizeRelH relativeFrom="margin">
+              <wp14:pctWidth>0</wp14:pctWidth>
+            </wp14:sizeRelH>
+          </wp:anchor>
+        </w:drawing>
+      </w:r>
+    </w:p>
+    <w:p>
+      <w:pPr>
+        <w:pStyle w:val="NoSpacing"/>
+        <w:ind w:left="720"/>
+        <w:jc w:val="center"/>
+        <w:rPr>
+          <w:i/>
+        </w:rPr>
+      </w:pPr>
+    </w:p>
+    <w:p>
+      <w:pPr>
+        <w:pStyle w:val="NoSpacing"/>
+        <w:ind w:left="720"/>
+      </w:pPr>
+      <w:bookmarkStart w:id="0" w:name="_GoBack"/>
+      <w:bookmarkEnd w:id="0"/>
     </w:p>
     <w:sectPr>
       <w:pgSz w:w="11906" w:h="16838"/>
@@ -1496,6 +1730,96 @@
     </w:lvl>
   </w:abstractNum>
   <w:abstractNum w:abstractNumId="4" w15:restartNumberingAfterBreak="0">
+    <w:nsid w:val="592A69E5"/>
+    <w:multiLevelType w:val="hybridMultilevel"/>
+    <w:tmpl w:val="D0B083A4"/>
+    <w:lvl w:ilvl="0" w:tplc="A5FE9978">
+      <w:start w:val="1"/>
+      <w:numFmt w:val="decimal"/>
+      <w:lvlText w:val="%1)"/>
+      <w:lvlJc w:val="left"/>
+      <w:pPr>
+        <w:ind w:left="720" w:hanging="360"/>
+      </w:pPr>
+      <w:rPr>
+        <w:rFonts w:hint="default"/>
+        <w:i w:val="0"/>
+      </w:rPr>
+    </w:lvl>
+    <w:lvl w:ilvl="1" w:tplc="08090019" w:tentative="1">
+      <w:start w:val="1"/>
+      <w:numFmt w:val="lowerLetter"/>
+      <w:lvlText w:val="%2."/>
+      <w:lvlJc w:val="left"/>
+      <w:pPr>
+        <w:ind w:left="1440" w:hanging="360"/>
+      </w:pPr>
+    </w:lvl>
+    <w:lvl w:ilvl="2" w:tplc="0809001B" w:tentative="1">
+      <w:start w:val="1"/>
+      <w:numFmt w:val="lowerRoman"/>
+      <w:lvlText w:val="%3."/>
+      <w:lvlJc w:val="right"/>
+      <w:pPr>
+        <w:ind w:left="2160" w:hanging="180"/>
+      </w:pPr>
+    </w:lvl>
+    <w:lvl w:ilvl="3" w:tplc="0809000F" w:tentative="1">
+      <w:start w:val="1"/>
+      <w:numFmt w:val="decimal"/>
+      <w:lvlText w:val="%4."/>
+      <w:lvlJc w:val="left"/>
+      <w:pPr>
+        <w:ind w:left="2880" w:hanging="360"/>
+      </w:pPr>
+    </w:lvl>
+    <w:lvl w:ilvl="4" w:tplc="08090019" w:tentative="1">
+      <w:start w:val="1"/>
+      <w:numFmt w:val="lowerLetter"/>
+      <w:lvlText w:val="%5."/>
+      <w:lvlJc w:val="left"/>
+      <w:pPr>
+        <w:ind w:left="3600" w:hanging="360"/>
+      </w:pPr>
+    </w:lvl>
+    <w:lvl w:ilvl="5" w:tplc="0809001B" w:tentative="1">
+      <w:start w:val="1"/>
+      <w:numFmt w:val="lowerRoman"/>
+      <w:lvlText w:val="%6."/>
+      <w:lvlJc w:val="right"/>
+      <w:pPr>
+        <w:ind w:left="4320" w:hanging="180"/>
+      </w:pPr>
+    </w:lvl>
+    <w:lvl w:ilvl="6" w:tplc="0809000F" w:tentative="1">
+      <w:start w:val="1"/>
+      <w:numFmt w:val="decimal"/>
+      <w:lvlText w:val="%7."/>
+      <w:lvlJc w:val="left"/>
+      <w:pPr>
+        <w:ind w:left="5040" w:hanging="360"/>
+      </w:pPr>
+    </w:lvl>
+    <w:lvl w:ilvl="7" w:tplc="08090019" w:tentative="1">
+      <w:start w:val="1"/>
+      <w:numFmt w:val="lowerLetter"/>
+      <w:lvlText w:val="%8."/>
+      <w:lvlJc w:val="left"/>
+      <w:pPr>
+        <w:ind w:left="5760" w:hanging="360"/>
+      </w:pPr>
+    </w:lvl>
+    <w:lvl w:ilvl="8" w:tplc="0809001B" w:tentative="1">
+      <w:start w:val="1"/>
+      <w:numFmt w:val="lowerRoman"/>
+      <w:lvlText w:val="%9."/>
+      <w:lvlJc w:val="right"/>
+      <w:pPr>
+        <w:ind w:left="6480" w:hanging="180"/>
+      </w:pPr>
+    </w:lvl>
+  </w:abstractNum>
+  <w:abstractNum w:abstractNumId="5" w15:restartNumberingAfterBreak="0">
     <w:nsid w:val="7033278C"/>
     <w:multiLevelType w:val="hybridMultilevel"/>
     <w:tmpl w:val="60041328"/>
@@ -1609,7 +1933,7 @@
     </w:lvl>
   </w:abstractNum>
   <w:num w:numId="1">
-    <w:abstractNumId w:val="4"/>
+    <w:abstractNumId w:val="5"/>
   </w:num>
   <w:num w:numId="2">
     <w:abstractNumId w:val="0"/>
@@ -1625,6 +1949,9 @@
   </w:num>
   <w:num w:numId="6">
     <w:abstractNumId w:val="3"/>
+  </w:num>
+  <w:num w:numId="7">
+    <w:abstractNumId w:val="4"/>
   </w:num>
 </w:numbering>
 </file>

</xml_diff>